<commit_message>
voorstel + aanpassingen remko
</commit_message>
<xml_diff>
--- a/1 dossier/1 projectvoorstel/Voorstel Project.docx
+++ b/1 dossier/1 projectvoorstel/Voorstel Project.docx
@@ -6,84 +6,81 @@
       <w:pPr>
         <w:pStyle w:val="Title"/>
       </w:pPr>
+      <w:r>
+        <w:t>Project 1</w:t>
+      </w:r>
+    </w:p>
+    <w:p>
+      <w:pPr>
+        <w:pStyle w:val="Heading1"/>
+        <w:spacing w:before="120" w:after="120"/>
+      </w:pPr>
+      <w:r>
+        <w:t>Projectvoorstel</w:t>
+      </w:r>
+      <w:r>
+        <w:t xml:space="preserve">: </w:t>
+      </w:r>
+      <w:r>
+        <w:t>Auto met afstandsbediening anno 2018</w:t>
+      </w:r>
+    </w:p>
+    <w:p>
+      <w:pPr>
+        <w:spacing w:line="276" w:lineRule="auto"/>
+      </w:pPr>
+      <w:r>
+        <w:t xml:space="preserve">Docent: </w:t>
+      </w:r>
+      <w:r>
+        <w:t>Thomas D</w:t>
+      </w:r>
+      <w:r>
+        <w:t>.</w:t>
+      </w:r>
+      <w:r>
+        <w:tab/>
+      </w:r>
+      <w:r>
+        <w:tab/>
+      </w:r>
+      <w:r>
+        <w:tab/>
+      </w:r>
+      <w:r>
+        <w:tab/>
+      </w:r>
+      <w:r>
+        <w:tab/>
+      </w:r>
+      <w:r>
+        <w:tab/>
+      </w:r>
+      <w:r>
+        <w:tab/>
+        <w:t>Academiejaar 2017-2018</w:t>
+      </w:r>
+    </w:p>
+    <w:p>
+      <w:r>
+        <w:t>Student</w:t>
+      </w:r>
+      <w:r>
+        <w:t>en</w:t>
+      </w:r>
+      <w:r>
+        <w:t>:</w:t>
+      </w:r>
+      <w:r>
+        <w:t xml:space="preserve"> </w:t>
+      </w:r>
+      <w:r>
+        <w:t>Jarvid</w:t>
+      </w:r>
       <w:bookmarkStart w:id="0" w:name="_GoBack"/>
       <w:bookmarkEnd w:id="0"/>
       <w:r>
-        <w:t>Project 1</w:t>
-      </w:r>
-    </w:p>
-    <w:p>
-      <w:pPr>
-        <w:pStyle w:val="Heading1"/>
-        <w:spacing w:before="120" w:after="120"/>
-      </w:pPr>
-      <w:r>
-        <w:t>Projectvoorstel</w:t>
-      </w:r>
-      <w:r>
-        <w:t xml:space="preserve">: </w:t>
-      </w:r>
-      <w:r>
-        <w:t>Auto met afstandsbediening anno 2018</w:t>
-      </w:r>
-    </w:p>
-    <w:p>
-      <w:pPr>
-        <w:spacing w:line="276" w:lineRule="auto"/>
-      </w:pPr>
-      <w:r>
-        <w:t xml:space="preserve">Docent: </w:t>
-      </w:r>
-      <w:r>
-        <w:t>Thomas D</w:t>
-      </w:r>
-      <w:r>
-        <w:t>.</w:t>
-      </w:r>
-      <w:r>
-        <w:tab/>
-      </w:r>
-      <w:r>
-        <w:tab/>
-      </w:r>
-      <w:r>
-        <w:tab/>
-      </w:r>
-      <w:r>
-        <w:tab/>
-      </w:r>
-      <w:r>
-        <w:tab/>
-      </w:r>
-      <w:r>
-        <w:tab/>
-      </w:r>
-      <w:r>
-        <w:tab/>
-        <w:t>Academiejaar 2017-2017</w:t>
-      </w:r>
-    </w:p>
-    <w:p>
-      <w:pPr>
-        <w:rPr>
-          <w:rFonts w:ascii="Times New Roman" w:eastAsia="Times New Roman" w:hAnsi="Times New Roman" w:cs="Times New Roman"/>
-          <w:lang w:eastAsia="en-US"/>
-        </w:rPr>
-      </w:pPr>
-      <w:r>
-        <w:t>Student</w:t>
-      </w:r>
-      <w:r>
-        <w:t>en</w:t>
-      </w:r>
-      <w:r>
-        <w:t>:</w:t>
-      </w:r>
-      <w:r>
-        <w:t xml:space="preserve"> </w:t>
-      </w:r>
-      <w:r>
-        <w:t>Jarvid Gruw</w:t>
+        <w:t xml:space="preserve"> Gruw</w:t>
       </w:r>
       <w:r>
         <w:rPr>
@@ -107,11 +104,31 @@
         <w:t>Jelle Cor</w:t>
       </w:r>
       <w:r>
-        <w:t>emans, Robin De Wulf, Remco Van Maldegem</w:t>
+        <w:t xml:space="preserve">emans, Robin De Wulf, </w:t>
+      </w:r>
+      <w:r>
+        <w:t>Remk</w:t>
+      </w:r>
+      <w:r>
+        <w:t>o Van Maldeg</w:t>
+      </w:r>
+      <w:r>
+        <w:t>h</w:t>
+      </w:r>
+      <w:r>
+        <w:t>em</w:t>
       </w:r>
       <w:r>
         <w:tab/>
       </w:r>
+    </w:p>
+    <w:p>
+      <w:pPr>
+        <w:rPr>
+          <w:rFonts w:ascii="Times New Roman" w:eastAsia="Times New Roman" w:hAnsi="Times New Roman" w:cs="Times New Roman"/>
+          <w:lang w:eastAsia="en-US"/>
+        </w:rPr>
+      </w:pPr>
       <w:r>
         <w:tab/>
       </w:r>
@@ -1308,6 +1325,27 @@
       <w:szCs w:val="26"/>
     </w:rPr>
   </w:style>
+  <w:style w:type="paragraph" w:styleId="Heading5">
+    <w:name w:val="heading 5"/>
+    <w:basedOn w:val="Normal"/>
+    <w:next w:val="Normal"/>
+    <w:link w:val="Heading5Char"/>
+    <w:uiPriority w:val="9"/>
+    <w:semiHidden/>
+    <w:unhideWhenUsed/>
+    <w:qFormat/>
+    <w:rsid w:val="007B7EC9"/>
+    <w:pPr>
+      <w:keepNext/>
+      <w:keepLines/>
+      <w:spacing w:before="40"/>
+      <w:outlineLvl w:val="4"/>
+    </w:pPr>
+    <w:rPr>
+      <w:rFonts w:asciiTheme="majorHAnsi" w:eastAsiaTheme="majorEastAsia" w:hAnsiTheme="majorHAnsi" w:cstheme="majorBidi"/>
+      <w:color w:val="365F91" w:themeColor="accent1" w:themeShade="BF"/>
+    </w:rPr>
+  </w:style>
   <w:style w:type="character" w:default="1" w:styleId="DefaultParagraphFont">
     <w:name w:val="Default Paragraph Font"/>
     <w:uiPriority w:val="1"/>
@@ -1591,6 +1629,36 @@
       <w:ind w:left="720"/>
       <w:contextualSpacing/>
     </w:pPr>
+  </w:style>
+  <w:style w:type="character" w:customStyle="1" w:styleId="Heading5Char">
+    <w:name w:val="Heading 5 Char"/>
+    <w:basedOn w:val="DefaultParagraphFont"/>
+    <w:link w:val="Heading5"/>
+    <w:uiPriority w:val="9"/>
+    <w:semiHidden/>
+    <w:rsid w:val="007B7EC9"/>
+    <w:rPr>
+      <w:rFonts w:asciiTheme="majorHAnsi" w:eastAsiaTheme="majorEastAsia" w:hAnsiTheme="majorHAnsi" w:cstheme="majorBidi"/>
+      <w:color w:val="365F91" w:themeColor="accent1" w:themeShade="BF"/>
+      <w:lang w:val="nl-NL"/>
+    </w:rPr>
+  </w:style>
+  <w:style w:type="character" w:customStyle="1" w:styleId="fwb">
+    <w:name w:val="fwb"/>
+    <w:basedOn w:val="DefaultParagraphFont"/>
+    <w:rsid w:val="007B7EC9"/>
+  </w:style>
+  <w:style w:type="character" w:styleId="Hyperlink">
+    <w:name w:val="Hyperlink"/>
+    <w:basedOn w:val="DefaultParagraphFont"/>
+    <w:uiPriority w:val="99"/>
+    <w:semiHidden/>
+    <w:unhideWhenUsed/>
+    <w:rsid w:val="007B7EC9"/>
+    <w:rPr>
+      <w:color w:val="0000FF"/>
+      <w:u w:val="single"/>
+    </w:rPr>
   </w:style>
 </w:styles>
 </file>
@@ -1920,7 +1988,7 @@
 </file>
 
 <file path=customXml/itemProps1.xml><?xml version="1.0" encoding="utf-8"?>
-<ds:datastoreItem xmlns:ds="http://schemas.openxmlformats.org/officeDocument/2006/customXml" ds:itemID="{78B96D4A-A918-4C42-AA0E-9A5D06F196D4}">
+<ds:datastoreItem xmlns:ds="http://schemas.openxmlformats.org/officeDocument/2006/customXml" ds:itemID="{42D99512-BBA5-2347-A7ED-85F8F294673A}">
   <ds:schemaRefs>
     <ds:schemaRef ds:uri="http://schemas.openxmlformats.org/officeDocument/2006/bibliography"/>
   </ds:schemaRefs>

</xml_diff>